<commit_message>
Updated links and recordings
</commit_message>
<xml_diff>
--- a/Zoom Links.docx
+++ b/Zoom Links.docx
@@ -7,10 +7,17 @@
         <w:pStyle w:val="Normal"/>
         <w:bidi w:val="0"/>
         <w:jc w:val="left"/>
-        <w:rPr/>
-      </w:pPr>
-      <w:r>
-        <w:rPr/>
+        <w:rPr>
+          <w:b/>
+          <w:b/>
+          <w:bCs/>
+        </w:rPr>
+      </w:pPr>
+      <w:r>
+        <w:rPr>
+          <w:b/>
+          <w:bCs/>
+        </w:rPr>
         <w:t>Session 2 (11-05 9.30-12.30)</w:t>
       </w:r>
     </w:p>
@@ -32,35 +39,113 @@
         <w:jc w:val="left"/>
         <w:rPr/>
       </w:pPr>
-      <w:hyperlink r:id="rId3">
-        <w:r>
-          <w:rPr>
-            <w:rStyle w:val="EnlacedeInternet"/>
-          </w:rPr>
-          <w:t>https://ub-edu.zoom.us/j/91470267939</w:t>
-        </w:r>
-      </w:hyperlink>
-    </w:p>
-    <w:p>
-      <w:pPr>
-        <w:pStyle w:val="Normal"/>
-        <w:bidi w:val="0"/>
-        <w:jc w:val="left"/>
-        <w:rPr/>
-      </w:pPr>
-      <w:r>
-        <w:rPr/>
-      </w:r>
-    </w:p>
-    <w:p>
-      <w:pPr>
-        <w:pStyle w:val="Normal"/>
-        <w:bidi w:val="0"/>
-        <w:jc w:val="left"/>
-        <w:rPr/>
-      </w:pPr>
-      <w:r>
-        <w:rPr/>
+      <w:r>
+        <w:rPr>
+          <w:rStyle w:val="EnlacedeInternet"/>
+        </w:rPr>
+        <w:t>https://ub-edu.zoom.us/j/91470267939</w:t>
+      </w:r>
+    </w:p>
+    <w:p>
+      <w:pPr>
+        <w:pStyle w:val="Normal"/>
+        <w:bidi w:val="0"/>
+        <w:jc w:val="left"/>
+        <w:rPr/>
+      </w:pPr>
+      <w:r>
+        <w:rPr/>
+      </w:r>
+    </w:p>
+    <w:p>
+      <w:pPr>
+        <w:pStyle w:val="Normal"/>
+        <w:bidi w:val="0"/>
+        <w:jc w:val="left"/>
+        <w:rPr/>
+      </w:pPr>
+      <w:r>
+        <w:rPr/>
+        <w:t>Recording:</w:t>
+      </w:r>
+    </w:p>
+    <w:p>
+      <w:pPr>
+        <w:pStyle w:val="Normal"/>
+        <w:bidi w:val="0"/>
+        <w:jc w:val="left"/>
+        <w:rPr/>
+      </w:pPr>
+      <w:r>
+        <w:rPr/>
+        <w:t xml:space="preserve">https://ub-edu.zoom.us/rec/share/SrbTNt-Z84dUo7g64KHAXJEkEPZJCnv7nZLT9wG0zQGCwAq5wBV2NdJghf7AXhRr.a5FQhkohQpfJ6ND1 </w:t>
+      </w:r>
+    </w:p>
+    <w:p>
+      <w:pPr>
+        <w:pStyle w:val="Normal"/>
+        <w:bidi w:val="0"/>
+        <w:jc w:val="left"/>
+        <w:rPr/>
+      </w:pPr>
+      <w:r>
+        <w:rPr/>
+        <w:t>Access Code</w:t>
+      </w:r>
+      <w:r>
+        <w:rPr/>
+        <w:t>: ZL8kY7m#</w:t>
+      </w:r>
+    </w:p>
+    <w:p>
+      <w:pPr>
+        <w:pStyle w:val="Normal"/>
+        <w:bidi w:val="0"/>
+        <w:jc w:val="left"/>
+        <w:rPr/>
+      </w:pPr>
+      <w:r>
+        <w:rPr/>
+      </w:r>
+    </w:p>
+    <w:p>
+      <w:pPr>
+        <w:pStyle w:val="Normal"/>
+        <w:bidi w:val="0"/>
+        <w:jc w:val="left"/>
+        <w:rPr/>
+      </w:pPr>
+      <w:r>
+        <w:rPr/>
+      </w:r>
+    </w:p>
+    <w:p>
+      <w:pPr>
+        <w:pStyle w:val="Normal"/>
+        <w:bidi w:val="0"/>
+        <w:jc w:val="left"/>
+        <w:rPr/>
+      </w:pPr>
+      <w:r>
+        <w:rPr/>
+      </w:r>
+    </w:p>
+    <w:p>
+      <w:pPr>
+        <w:pStyle w:val="Normal"/>
+        <w:bidi w:val="0"/>
+        <w:jc w:val="left"/>
+        <w:rPr>
+          <w:b/>
+          <w:b/>
+          <w:bCs/>
+        </w:rPr>
+      </w:pPr>
+      <w:r>
+        <w:rPr>
+          <w:b/>
+          <w:bCs/>
+        </w:rPr>
         <w:t>Session3 (11-05 13.30-16.30)</w:t>
       </w:r>
     </w:p>
@@ -82,35 +167,174 @@
         <w:jc w:val="left"/>
         <w:rPr/>
       </w:pPr>
-      <w:hyperlink r:id="rId5">
-        <w:r>
-          <w:rPr>
-            <w:rStyle w:val="EnlacedeInternet"/>
-          </w:rPr>
-          <w:t>https://ub-edu.zoom.us/j/92392237291</w:t>
-        </w:r>
-      </w:hyperlink>
-    </w:p>
-    <w:p>
-      <w:pPr>
-        <w:pStyle w:val="Normal"/>
-        <w:bidi w:val="0"/>
-        <w:jc w:val="left"/>
-        <w:rPr/>
-      </w:pPr>
-      <w:r>
-        <w:rPr/>
-      </w:r>
-    </w:p>
-    <w:p>
-      <w:pPr>
-        <w:pStyle w:val="Normal"/>
-        <w:bidi w:val="0"/>
-        <w:jc w:val="left"/>
-        <w:rPr/>
-      </w:pPr>
-      <w:r>
-        <w:rPr/>
+      <w:r>
+        <w:rPr>
+          <w:rStyle w:val="EnlacedeInternet"/>
+        </w:rPr>
+        <w:t>https://ub-edu.zoom.us/j/92392237291</w:t>
+      </w:r>
+    </w:p>
+    <w:p>
+      <w:pPr>
+        <w:pStyle w:val="Normal"/>
+        <w:bidi w:val="0"/>
+        <w:jc w:val="left"/>
+        <w:rPr/>
+      </w:pPr>
+      <w:r>
+        <w:rPr/>
+      </w:r>
+    </w:p>
+    <w:p>
+      <w:pPr>
+        <w:pStyle w:val="Normal"/>
+        <w:bidi w:val="0"/>
+        <w:jc w:val="left"/>
+        <w:rPr/>
+      </w:pPr>
+      <w:r>
+        <w:rPr/>
+        <w:t>Recording not available :-(</w:t>
+      </w:r>
+    </w:p>
+    <w:p>
+      <w:pPr>
+        <w:pStyle w:val="Normal"/>
+        <w:bidi w:val="0"/>
+        <w:jc w:val="left"/>
+        <w:rPr/>
+      </w:pPr>
+      <w:r>
+        <w:rPr/>
+      </w:r>
+    </w:p>
+    <w:p>
+      <w:pPr>
+        <w:pStyle w:val="Normal"/>
+        <w:bidi w:val="0"/>
+        <w:jc w:val="left"/>
+        <w:rPr/>
+      </w:pPr>
+      <w:r>
+        <w:rPr/>
+      </w:r>
+    </w:p>
+    <w:p>
+      <w:pPr>
+        <w:pStyle w:val="Normal"/>
+        <w:bidi w:val="0"/>
+        <w:jc w:val="left"/>
+        <w:rPr>
+          <w:b/>
+          <w:b/>
+          <w:bCs/>
+        </w:rPr>
+      </w:pPr>
+      <w:r>
+        <w:rPr>
+          <w:b/>
+          <w:bCs/>
+        </w:rPr>
+        <w:t>Session</w:t>
+      </w:r>
+      <w:r>
+        <w:rPr>
+          <w:b/>
+          <w:bCs/>
+        </w:rPr>
+        <w:t>4</w:t>
+      </w:r>
+      <w:r>
+        <w:rPr>
+          <w:b/>
+          <w:bCs/>
+        </w:rPr>
+        <w:t xml:space="preserve"> (11-0</w:t>
+      </w:r>
+      <w:r>
+        <w:rPr>
+          <w:b/>
+          <w:bCs/>
+        </w:rPr>
+        <w:t>6</w:t>
+      </w:r>
+      <w:r>
+        <w:rPr>
+          <w:b/>
+          <w:bCs/>
+        </w:rPr>
+        <w:t xml:space="preserve"> </w:t>
+      </w:r>
+      <w:r>
+        <w:rPr>
+          <w:b/>
+          <w:bCs/>
+        </w:rPr>
+        <w:t>9</w:t>
+      </w:r>
+      <w:r>
+        <w:rPr>
+          <w:b/>
+          <w:bCs/>
+        </w:rPr>
+        <w:t>.30-1</w:t>
+      </w:r>
+      <w:r>
+        <w:rPr>
+          <w:b/>
+          <w:bCs/>
+        </w:rPr>
+        <w:t>2</w:t>
+      </w:r>
+      <w:r>
+        <w:rPr>
+          <w:b/>
+          <w:bCs/>
+        </w:rPr>
+        <w:t>.30)</w:t>
+      </w:r>
+    </w:p>
+    <w:p>
+      <w:pPr>
+        <w:pStyle w:val="Normal"/>
+        <w:bidi w:val="0"/>
+        <w:jc w:val="left"/>
+        <w:rPr>
+          <w:b/>
+          <w:b/>
+          <w:bCs/>
+        </w:rPr>
+      </w:pPr>
+      <w:r>
+        <w:rPr>
+          <w:b/>
+          <w:bCs/>
+        </w:rPr>
+      </w:r>
+    </w:p>
+    <w:p>
+      <w:pPr>
+        <w:pStyle w:val="Normal"/>
+        <w:bidi w:val="0"/>
+        <w:jc w:val="left"/>
+        <w:rPr>
+          <w:b/>
+          <w:b/>
+          <w:bCs/>
+        </w:rPr>
+      </w:pPr>
+      <w:r>
+        <w:rPr>
+          <w:rStyle w:val="EnlacedeInternet"/>
+          <w:rFonts w:eastAsia="Noto Serif CJK SC" w:cs="Lohit Devanagari"/>
+          <w:b w:val="false"/>
+          <w:bCs w:val="false"/>
+          <w:kern w:val="2"/>
+          <w:sz w:val="24"/>
+          <w:szCs w:val="24"/>
+          <w:lang w:val="es-ES" w:eastAsia="zh-CN" w:bidi="hi-IN"/>
+        </w:rPr>
+        <w:t>https://ub-edu.zoom.us/j/96945073685</w:t>
       </w:r>
     </w:p>
     <w:sectPr>
@@ -120,6 +344,7 @@
       <w:pgNumType w:fmt="decimal"/>
       <w:formProt w:val="false"/>
       <w:textDirection w:val="lrTb"/>
+      <w:docGrid w:type="default" w:linePitch="100" w:charSpace="0"/>
     </w:sectPr>
   </w:body>
 </w:document>
@@ -139,7 +364,6 @@
     </w:rPrDefault>
     <w:pPrDefault>
       <w:pPr>
-        <w:widowControl/>
         <w:suppressAutoHyphens w:val="true"/>
       </w:pPr>
     </w:pPrDefault>
@@ -149,7 +373,10 @@
     <w:qFormat/>
     <w:pPr>
       <w:widowControl/>
+      <w:suppressAutoHyphens w:val="true"/>
       <w:bidi w:val="0"/>
+      <w:spacing w:before="0" w:after="0"/>
+      <w:jc w:val="left"/>
     </w:pPr>
     <w:rPr>
       <w:rFonts w:ascii="Liberation Serif" w:hAnsi="Liberation Serif" w:eastAsia="Noto Serif CJK SC" w:cs="Lohit Devanagari"/>

</xml_diff>